<commit_message>
MPPT changed to MPP, wehn needed
</commit_message>
<xml_diff>
--- a/Messung_Energiemessung_Harvester3/Messprotokoll_30.03.16.docx
+++ b/Messung_Energiemessung_Harvester3/Messprotokoll_30.03.16.docx
@@ -1,6 +1,6 @@
 
 <file path=word/document.xml><?xml version="1.0" encoding="utf-8"?>
-<w:document xmlns:wpc="http://schemas.microsoft.com/office/word/2010/wordprocessingCanvas" xmlns:cx="http://schemas.microsoft.com/office/drawing/2014/chartex" xmlns:cx1="http://schemas.microsoft.com/office/drawing/2015/9/8/chartex" xmlns:cx2="http://schemas.microsoft.com/office/drawing/2015/10/21/chartex" xmlns:mc="http://schemas.openxmlformats.org/markup-compatibility/2006" xmlns:o="urn:schemas-microsoft-com:office:office" xmlns:r="http://schemas.openxmlformats.org/officeDocument/2006/relationships" xmlns:m="http://schemas.openxmlformats.org/officeDocument/2006/math" xmlns:v="urn:schemas-microsoft-com:vml" xmlns:wp14="http://schemas.microsoft.com/office/word/2010/wordprocessingDrawing" xmlns:wp="http://schemas.openxmlformats.org/drawingml/2006/wordprocessingDrawing" xmlns:w10="urn:schemas-microsoft-com:office:word" xmlns:w="http://schemas.openxmlformats.org/wordprocessingml/2006/main" xmlns:w14="http://schemas.microsoft.com/office/word/2010/wordml" xmlns:w15="http://schemas.microsoft.com/office/word/2012/wordml" xmlns:w16se="http://schemas.microsoft.com/office/word/2015/wordml/symex" xmlns:wpg="http://schemas.microsoft.com/office/word/2010/wordprocessingGroup" xmlns:wpi="http://schemas.microsoft.com/office/word/2010/wordprocessingInk" xmlns:wne="http://schemas.microsoft.com/office/word/2006/wordml" xmlns:wps="http://schemas.microsoft.com/office/word/2010/wordprocessingShape" mc:Ignorable="w14 w15 w16se wp14">
+<w:document xmlns:wpc="http://schemas.microsoft.com/office/word/2010/wordprocessingCanvas" xmlns:mc="http://schemas.openxmlformats.org/markup-compatibility/2006" xmlns:o="urn:schemas-microsoft-com:office:office" xmlns:r="http://schemas.openxmlformats.org/officeDocument/2006/relationships" xmlns:m="http://schemas.openxmlformats.org/officeDocument/2006/math" xmlns:v="urn:schemas-microsoft-com:vml" xmlns:wp14="http://schemas.microsoft.com/office/word/2010/wordprocessingDrawing" xmlns:wp="http://schemas.openxmlformats.org/drawingml/2006/wordprocessingDrawing" xmlns:w10="urn:schemas-microsoft-com:office:word" xmlns:w="http://schemas.openxmlformats.org/wordprocessingml/2006/main" xmlns:w14="http://schemas.microsoft.com/office/word/2010/wordml" xmlns:w15="http://schemas.microsoft.com/office/word/2012/wordml" xmlns:wpg="http://schemas.microsoft.com/office/word/2010/wordprocessingGroup" xmlns:wpi="http://schemas.microsoft.com/office/word/2010/wordprocessingInk" xmlns:wne="http://schemas.microsoft.com/office/word/2006/wordml" xmlns:wps="http://schemas.microsoft.com/office/word/2010/wordprocessingShape" mc:Ignorable="w14 w15 wp14">
   <w:body>
     <w:p>
       <w:pPr>
@@ -17,8 +17,6 @@
         </w:rPr>
         <w:t>Messung</w:t>
       </w:r>
-      <w:bookmarkStart w:id="0" w:name="_GoBack"/>
-      <w:bookmarkEnd w:id="0"/>
       <w:r>
         <w:rPr>
           <w:b/>
@@ -143,7 +141,15 @@
       </w:r>
       <w:proofErr w:type="spellEnd"/>
       <w:r>
-        <w:t xml:space="preserve"> soll bei verschiedenen Geschwindigkeiten ermittelt werden, um die MPPT-Ratio zu ermitteln.</w:t>
+        <w:t xml:space="preserve"> soll bei verschiedenen Geschwindigkeiten ermittelt werden, um d</w:t>
+      </w:r>
+      <w:r>
+        <w:t>en MPP</w:t>
+      </w:r>
+      <w:bookmarkStart w:id="0" w:name="_GoBack"/>
+      <w:bookmarkEnd w:id="0"/>
+      <w:r>
+        <w:t xml:space="preserve"> zu ermitteln.</w:t>
       </w:r>
     </w:p>
     <w:p>
@@ -170,7 +176,7 @@
       <w:r>
         <w:rPr>
           <w:noProof/>
-          <w:lang w:eastAsia="de-CH"/>
+          <w:lang w:val="en-GB" w:eastAsia="en-GB"/>
         </w:rPr>
         <mc:AlternateContent>
           <mc:Choice Requires="wps">
@@ -258,7 +264,7 @@
               </wp:anchor>
             </w:drawing>
           </mc:Choice>
-          <mc:Fallback>
+          <mc:Fallback xmlns:w16se="http://schemas.microsoft.com/office/word/2015/wordml/symex" xmlns:cx2="http://schemas.microsoft.com/office/drawing/2015/10/21/chartex" xmlns:cx1="http://schemas.microsoft.com/office/drawing/2015/9/8/chartex" xmlns:cx="http://schemas.microsoft.com/office/drawing/2014/chartex">
             <w:pict>
               <v:shape w14:anchorId="6383BC78" id="_x0000_s1029" type="#_x0000_t202" style="position:absolute;margin-left:249.5pt;margin-top:5.4pt;width:185.9pt;height:110.6pt;z-index:251679744;visibility:visible;mso-wrap-style:square;mso-width-percent:400;mso-height-percent:200;mso-wrap-distance-left:9pt;mso-wrap-distance-top:3.6pt;mso-wrap-distance-right:9pt;mso-wrap-distance-bottom:3.6pt;mso-position-horizontal:absolute;mso-position-horizontal-relative:text;mso-position-vertical:absolute;mso-position-vertical-relative:text;mso-width-percent:400;mso-height-percent:200;mso-width-relative:margin;mso-height-relative:margin;v-text-anchor:top" o:gfxdata="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" filled="f" stroked="f">
                 <v:textbox style="mso-fit-shape-to-text:t">
@@ -300,7 +306,7 @@
       <w:r>
         <w:rPr>
           <w:noProof/>
-          <w:lang w:eastAsia="de-CH"/>
+          <w:lang w:val="en-GB" w:eastAsia="en-GB"/>
         </w:rPr>
         <mc:AlternateContent>
           <mc:Choice Requires="wps">
@@ -365,7 +371,7 @@
               </wp:anchor>
             </w:drawing>
           </mc:Choice>
-          <mc:Fallback>
+          <mc:Fallback xmlns:w16se="http://schemas.microsoft.com/office/word/2015/wordml/symex" xmlns:cx2="http://schemas.microsoft.com/office/drawing/2015/10/21/chartex" xmlns:cx1="http://schemas.microsoft.com/office/drawing/2015/9/8/chartex" xmlns:cx="http://schemas.microsoft.com/office/drawing/2014/chartex">
             <w:pict>
               <v:rect w14:anchorId="255F2D28" id="Rechteck 29" o:spid="_x0000_s1026" style="position:absolute;margin-left:127.45pt;margin-top:6.45pt;width:124.8pt;height:127.5pt;z-index:251677696;visibility:visible;mso-wrap-style:square;mso-wrap-distance-left:9pt;mso-wrap-distance-top:0;mso-wrap-distance-right:9pt;mso-wrap-distance-bottom:0;mso-position-horizontal:absolute;mso-position-horizontal-relative:text;mso-position-vertical:absolute;mso-position-vertical-relative:text;v-text-anchor:middle" o:gfxdata="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" filled="f" strokecolor="red" strokeweight="1pt"/>
             </w:pict>
@@ -375,7 +381,7 @@
       <w:r>
         <w:rPr>
           <w:noProof/>
-          <w:lang w:eastAsia="de-CH"/>
+          <w:lang w:val="en-GB" w:eastAsia="en-GB"/>
         </w:rPr>
         <mc:AlternateContent>
           <mc:Choice Requires="wps">
@@ -441,7 +447,7 @@
               </wp:anchor>
             </w:drawing>
           </mc:Choice>
-          <mc:Fallback>
+          <mc:Fallback xmlns:w16se="http://schemas.microsoft.com/office/word/2015/wordml/symex" xmlns:cx2="http://schemas.microsoft.com/office/drawing/2015/10/21/chartex" xmlns:cx1="http://schemas.microsoft.com/office/drawing/2015/9/8/chartex" xmlns:cx="http://schemas.microsoft.com/office/drawing/2014/chartex">
             <w:pict>
               <v:shape w14:anchorId="4EBC11E7" id="_x0000_s1030" type="#_x0000_t202" style="position:absolute;margin-left:305.55pt;margin-top:79.2pt;width:31.4pt;height:110.6pt;z-index:251676672;visibility:visible;mso-wrap-style:square;mso-width-percent:0;mso-height-percent:200;mso-wrap-distance-left:9pt;mso-wrap-distance-top:3.6pt;mso-wrap-distance-right:9pt;mso-wrap-distance-bottom:3.6pt;mso-position-horizontal:absolute;mso-position-horizontal-relative:text;mso-position-vertical:absolute;mso-position-vertical-relative:text;mso-width-percent:0;mso-height-percent:200;mso-width-relative:margin;mso-height-relative:margin;v-text-anchor:top" o:gfxdata="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" filled="f" stroked="f">
                 <v:textbox style="mso-fit-shape-to-text:t">
@@ -461,7 +467,7 @@
       <w:r>
         <w:rPr>
           <w:noProof/>
-          <w:lang w:eastAsia="de-CH"/>
+          <w:lang w:val="en-GB" w:eastAsia="en-GB"/>
         </w:rPr>
         <mc:AlternateContent>
           <mc:Choice Requires="wps">
@@ -513,7 +519,7 @@
               </wp:anchor>
             </w:drawing>
           </mc:Choice>
-          <mc:Fallback>
+          <mc:Fallback xmlns:w16se="http://schemas.microsoft.com/office/word/2015/wordml/symex" xmlns:cx2="http://schemas.microsoft.com/office/drawing/2015/10/21/chartex" xmlns:cx1="http://schemas.microsoft.com/office/drawing/2015/9/8/chartex" xmlns:cx="http://schemas.microsoft.com/office/drawing/2014/chartex">
             <w:pict>
               <v:line w14:anchorId="5EB7E5B3" id="Gerader Verbinder 27" o:spid="_x0000_s1026" style="position:absolute;z-index:251674624;visibility:visible;mso-wrap-style:square;mso-wrap-distance-left:9pt;mso-wrap-distance-top:0;mso-wrap-distance-right:9pt;mso-wrap-distance-bottom:0;mso-position-horizontal:absolute;mso-position-horizontal-relative:text;mso-position-vertical:absolute;mso-position-vertical-relative:text" from="291.7pt,93.05pt" to="319.15pt,109.2pt" o:gfxdata="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" strokecolor="black [3200]" strokeweight=".5pt">
                 <v:stroke joinstyle="miter"/>
@@ -525,7 +531,7 @@
       <w:r>
         <w:rPr>
           <w:noProof/>
-          <w:lang w:eastAsia="de-CH"/>
+          <w:lang w:val="en-GB" w:eastAsia="en-GB"/>
         </w:rPr>
         <mc:AlternateContent>
           <mc:Choice Requires="wps">
@@ -577,7 +583,7 @@
               </wp:anchor>
             </w:drawing>
           </mc:Choice>
-          <mc:Fallback>
+          <mc:Fallback xmlns:w16se="http://schemas.microsoft.com/office/word/2015/wordml/symex" xmlns:cx2="http://schemas.microsoft.com/office/drawing/2015/10/21/chartex" xmlns:cx1="http://schemas.microsoft.com/office/drawing/2015/9/8/chartex" xmlns:cx="http://schemas.microsoft.com/office/drawing/2014/chartex">
             <w:pict>
               <v:line w14:anchorId="1C0AFC1F" id="Gerader Verbinder 26" o:spid="_x0000_s1026" style="position:absolute;z-index:251673600;visibility:visible;mso-wrap-style:square;mso-wrap-distance-left:9pt;mso-wrap-distance-top:0;mso-wrap-distance-right:9pt;mso-wrap-distance-bottom:0;mso-position-horizontal:absolute;mso-position-horizontal-relative:text;mso-position-vertical:absolute;mso-position-vertical-relative:text" from="291.7pt,82.45pt" to="291.7pt,92.85pt" o:gfxdata="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" strokecolor="black [3200]" strokeweight=".5pt">
                 <v:stroke joinstyle="miter"/>
@@ -589,7 +595,7 @@
       <w:r>
         <w:rPr>
           <w:noProof/>
-          <w:lang w:eastAsia="de-CH"/>
+          <w:lang w:val="en-GB" w:eastAsia="en-GB"/>
         </w:rPr>
         <mc:AlternateContent>
           <mc:Choice Requires="wps">
@@ -677,7 +683,7 @@
               </wp:anchor>
             </w:drawing>
           </mc:Choice>
-          <mc:Fallback>
+          <mc:Fallback xmlns:w16se="http://schemas.microsoft.com/office/word/2015/wordml/symex" xmlns:cx2="http://schemas.microsoft.com/office/drawing/2015/10/21/chartex" xmlns:cx1="http://schemas.microsoft.com/office/drawing/2015/9/8/chartex" xmlns:cx="http://schemas.microsoft.com/office/drawing/2014/chartex">
             <w:pict>
               <v:oval w14:anchorId="361CB7A1" id="Ellipse 25" o:spid="_x0000_s1031" style="position:absolute;margin-left:338.45pt;margin-top:82.15pt;width:30.25pt;height:31.15pt;z-index:251672576;visibility:visible;mso-wrap-style:square;mso-wrap-distance-left:9pt;mso-wrap-distance-top:0;mso-wrap-distance-right:9pt;mso-wrap-distance-bottom:0;mso-position-horizontal:absolute;mso-position-horizontal-relative:text;mso-position-vertical:absolute;mso-position-vertical-relative:text;v-text-anchor:middle" o:gfxdata="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" fillcolor="white [3212]" strokecolor="black [3213]" strokeweight="1pt">
                 <v:stroke joinstyle="miter"/>
@@ -710,7 +716,7 @@
       <w:r>
         <w:rPr>
           <w:noProof/>
-          <w:lang w:eastAsia="de-CH"/>
+          <w:lang w:val="en-GB" w:eastAsia="en-GB"/>
         </w:rPr>
         <mc:AlternateContent>
           <mc:Choice Requires="wps">
@@ -768,7 +774,7 @@
               </wp:anchor>
             </w:drawing>
           </mc:Choice>
-          <mc:Fallback>
+          <mc:Fallback xmlns:w16se="http://schemas.microsoft.com/office/word/2015/wordml/symex" xmlns:cx2="http://schemas.microsoft.com/office/drawing/2015/10/21/chartex" xmlns:cx1="http://schemas.microsoft.com/office/drawing/2015/9/8/chartex" xmlns:cx="http://schemas.microsoft.com/office/drawing/2014/chartex">
             <w:pict>
               <v:line w14:anchorId="6CC0DEDE" id="Gerader Verbinder 23" o:spid="_x0000_s1026" style="position:absolute;z-index:251670528;visibility:visible;mso-wrap-style:square;mso-width-percent:0;mso-height-percent:0;mso-wrap-distance-left:9pt;mso-wrap-distance-top:0;mso-wrap-distance-right:9pt;mso-wrap-distance-bottom:0;mso-position-horizontal:absolute;mso-position-horizontal-relative:text;mso-position-vertical:absolute;mso-position-vertical-relative:text;mso-width-percent:0;mso-height-percent:0;mso-width-relative:margin;mso-height-relative:margin" from="353.75pt,75.5pt" to="354.2pt,118.4pt" o:gfxdata="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" strokecolor="black [3200]" strokeweight=".5pt">
                 <v:stroke joinstyle="miter"/>
@@ -780,7 +786,7 @@
       <w:r>
         <w:rPr>
           <w:noProof/>
-          <w:lang w:eastAsia="de-CH"/>
+          <w:lang w:val="en-GB" w:eastAsia="en-GB"/>
         </w:rPr>
         <mc:AlternateContent>
           <mc:Choice Requires="wps">
@@ -832,7 +838,7 @@
               </wp:anchor>
             </w:drawing>
           </mc:Choice>
-          <mc:Fallback>
+          <mc:Fallback xmlns:w16se="http://schemas.microsoft.com/office/word/2015/wordml/symex" xmlns:cx2="http://schemas.microsoft.com/office/drawing/2015/10/21/chartex" xmlns:cx1="http://schemas.microsoft.com/office/drawing/2015/9/8/chartex" xmlns:cx="http://schemas.microsoft.com/office/drawing/2014/chartex">
             <w:pict>
               <v:line w14:anchorId="63AF297D" id="Gerader Verbinder 24" o:spid="_x0000_s1026" style="position:absolute;z-index:251671552;visibility:visible;mso-wrap-style:square;mso-wrap-distance-left:9pt;mso-wrap-distance-top:0;mso-wrap-distance-right:9pt;mso-wrap-distance-bottom:0;mso-position-horizontal:absolute;mso-position-horizontal-relative:text;mso-position-vertical:absolute;mso-position-vertical-relative:text" from="298.85pt,118.65pt" to="353.75pt,118.65pt" o:gfxdata="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" strokecolor="black [3200]" strokeweight=".5pt">
                 <v:stroke joinstyle="miter"/>
@@ -844,7 +850,7 @@
       <w:r>
         <w:rPr>
           <w:noProof/>
-          <w:lang w:eastAsia="de-CH"/>
+          <w:lang w:val="en-GB" w:eastAsia="en-GB"/>
         </w:rPr>
         <mc:AlternateContent>
           <mc:Choice Requires="wps">
@@ -896,7 +902,7 @@
               </wp:anchor>
             </w:drawing>
           </mc:Choice>
-          <mc:Fallback>
+          <mc:Fallback xmlns:w16se="http://schemas.microsoft.com/office/word/2015/wordml/symex" xmlns:cx2="http://schemas.microsoft.com/office/drawing/2015/10/21/chartex" xmlns:cx1="http://schemas.microsoft.com/office/drawing/2015/9/8/chartex" xmlns:cx="http://schemas.microsoft.com/office/drawing/2014/chartex">
             <w:pict>
               <v:line w14:anchorId="15D32881" id="Gerader Verbinder 22" o:spid="_x0000_s1026" style="position:absolute;z-index:251669504;visibility:visible;mso-wrap-style:square;mso-wrap-distance-left:9pt;mso-wrap-distance-top:0;mso-wrap-distance-right:9pt;mso-wrap-distance-bottom:0;mso-position-horizontal:absolute;mso-position-horizontal-relative:text;mso-position-vertical:absolute;mso-position-vertical-relative:text" from="303.9pt,75.5pt" to="353.8pt,75.5pt" o:gfxdata="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" strokecolor="black [3200]" strokeweight=".5pt">
                 <v:stroke joinstyle="miter"/>
@@ -908,7 +914,7 @@
       <w:r>
         <w:rPr>
           <w:noProof/>
-          <w:lang w:eastAsia="de-CH"/>
+          <w:lang w:val="en-GB" w:eastAsia="en-GB"/>
         </w:rPr>
         <mc:AlternateContent>
           <mc:Choice Requires="wps">
@@ -975,7 +981,7 @@
               </wp:anchor>
             </w:drawing>
           </mc:Choice>
-          <mc:Fallback>
+          <mc:Fallback xmlns:w16se="http://schemas.microsoft.com/office/word/2015/wordml/symex" xmlns:cx2="http://schemas.microsoft.com/office/drawing/2015/10/21/chartex" xmlns:cx1="http://schemas.microsoft.com/office/drawing/2015/9/8/chartex" xmlns:cx="http://schemas.microsoft.com/office/drawing/2014/chartex">
             <w:pict>
               <v:rect w14:anchorId="21A49D85" id="Rechteck 21" o:spid="_x0000_s1026" style="position:absolute;margin-left:296.7pt;margin-top:82.35pt;width:13.6pt;height:28.1pt;z-index:251668480;visibility:visible;mso-wrap-style:square;mso-wrap-distance-left:9pt;mso-wrap-distance-top:0;mso-wrap-distance-right:9pt;mso-wrap-distance-bottom:0;mso-position-horizontal:absolute;mso-position-horizontal-relative:text;mso-position-vertical:absolute;mso-position-vertical-relative:text;v-text-anchor:middle" o:gfxdata="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" fillcolor="white [3212]" strokecolor="black [3213]" strokeweight="1pt"/>
             </w:pict>
@@ -985,7 +991,7 @@
       <w:r>
         <w:rPr>
           <w:noProof/>
-          <w:lang w:eastAsia="de-CH"/>
+          <w:lang w:val="en-GB" w:eastAsia="en-GB"/>
         </w:rPr>
         <mc:AlternateContent>
           <mc:Choice Requires="wps">
@@ -1037,7 +1043,7 @@
               </wp:anchor>
             </w:drawing>
           </mc:Choice>
-          <mc:Fallback>
+          <mc:Fallback xmlns:w16se="http://schemas.microsoft.com/office/word/2015/wordml/symex" xmlns:cx2="http://schemas.microsoft.com/office/drawing/2015/10/21/chartex" xmlns:cx1="http://schemas.microsoft.com/office/drawing/2015/9/8/chartex" xmlns:cx="http://schemas.microsoft.com/office/drawing/2014/chartex">
             <w:pict>
               <v:line w14:anchorId="5C078618" id="Gerader Verbinder 20" o:spid="_x0000_s1026" style="position:absolute;z-index:251667456;visibility:visible;mso-wrap-style:square;mso-wrap-distance-left:9pt;mso-wrap-distance-top:0;mso-wrap-distance-right:9pt;mso-wrap-distance-bottom:0;mso-position-horizontal:absolute;mso-position-horizontal-relative:text;mso-position-vertical:absolute;mso-position-vertical-relative:text" from="214.95pt,118.7pt" to="304pt,118.7pt" o:gfxdata="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" strokecolor="black [3200]" strokeweight=".5pt">
                 <v:stroke joinstyle="miter"/>
@@ -1049,7 +1055,7 @@
       <w:r>
         <w:rPr>
           <w:noProof/>
-          <w:lang w:eastAsia="de-CH"/>
+          <w:lang w:val="en-GB" w:eastAsia="en-GB"/>
         </w:rPr>
         <mc:AlternateContent>
           <mc:Choice Requires="wps">
@@ -1101,7 +1107,7 @@
               </wp:anchor>
             </w:drawing>
           </mc:Choice>
-          <mc:Fallback>
+          <mc:Fallback xmlns:w16se="http://schemas.microsoft.com/office/word/2015/wordml/symex" xmlns:cx2="http://schemas.microsoft.com/office/drawing/2015/10/21/chartex" xmlns:cx1="http://schemas.microsoft.com/office/drawing/2015/9/8/chartex" xmlns:cx="http://schemas.microsoft.com/office/drawing/2014/chartex">
             <w:pict>
               <v:line w14:anchorId="7779DE93" id="Gerader Verbinder 19" o:spid="_x0000_s1026" style="position:absolute;z-index:251666432;visibility:visible;mso-wrap-style:square;mso-wrap-distance-left:9pt;mso-wrap-distance-top:0;mso-wrap-distance-right:9pt;mso-wrap-distance-bottom:0;mso-position-horizontal:absolute;mso-position-horizontal-relative:text;mso-position-vertical:absolute;mso-position-vertical-relative:text" from="303.95pt,75.1pt" to="303.95pt,119.3pt" o:gfxdata="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" strokecolor="black [3200]" strokeweight=".5pt">
                 <v:stroke joinstyle="miter"/>
@@ -1113,7 +1119,7 @@
       <w:r>
         <w:rPr>
           <w:noProof/>
-          <w:lang w:eastAsia="de-CH"/>
+          <w:lang w:val="en-GB" w:eastAsia="en-GB"/>
         </w:rPr>
         <mc:AlternateContent>
           <mc:Choice Requires="wps">
@@ -1165,7 +1171,7 @@
               </wp:anchor>
             </w:drawing>
           </mc:Choice>
-          <mc:Fallback>
+          <mc:Fallback xmlns:w16se="http://schemas.microsoft.com/office/word/2015/wordml/symex" xmlns:cx2="http://schemas.microsoft.com/office/drawing/2015/10/21/chartex" xmlns:cx1="http://schemas.microsoft.com/office/drawing/2015/9/8/chartex" xmlns:cx="http://schemas.microsoft.com/office/drawing/2014/chartex">
             <w:pict>
               <v:line w14:anchorId="4F1F9CEF" id="Gerader Verbinder 18" o:spid="_x0000_s1026" style="position:absolute;z-index:251665408;visibility:visible;mso-wrap-style:square;mso-wrap-distance-left:9pt;mso-wrap-distance-top:0;mso-wrap-distance-right:9pt;mso-wrap-distance-bottom:0;mso-position-horizontal:absolute;mso-position-horizontal-relative:text;mso-position-vertical:absolute;mso-position-vertical-relative:text" from="265.45pt,75.75pt" to="304pt,75.75pt" o:gfxdata="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" strokecolor="black [3200]" strokeweight=".5pt">
                 <v:stroke joinstyle="miter"/>
@@ -1177,7 +1183,7 @@
       <w:r>
         <w:rPr>
           <w:noProof/>
-          <w:lang w:eastAsia="de-CH"/>
+          <w:lang w:val="en-GB" w:eastAsia="en-GB"/>
         </w:rPr>
         <w:drawing>
           <wp:inline distT="0" distB="0" distL="0" distR="0" wp14:anchorId="2A3A46EF" wp14:editId="18BFFB98">
@@ -1195,7 +1201,7 @@
                     <pic:cNvPicPr/>
                   </pic:nvPicPr>
                   <pic:blipFill>
-                    <a:blip r:embed="rId5"/>
+                    <a:blip r:embed="rId6"/>
                     <a:stretch>
                       <a:fillRect/>
                     </a:stretch>
@@ -1223,27 +1229,14 @@
       <w:r>
         <w:t xml:space="preserve">Abbildung </w:t>
       </w:r>
-      <w:r>
-        <w:fldChar w:fldCharType="begin"/>
-      </w:r>
-      <w:r>
-        <w:instrText xml:space="preserve"> SEQ Abbildung \* ARABIC </w:instrText>
-      </w:r>
-      <w:r>
-        <w:fldChar w:fldCharType="separate"/>
-      </w:r>
-      <w:r>
-        <w:rPr>
-          <w:noProof/>
-        </w:rPr>
-        <w:t>1</w:t>
-      </w:r>
-      <w:r>
-        <w:rPr>
-          <w:noProof/>
-        </w:rPr>
-        <w:fldChar w:fldCharType="end"/>
-      </w:r>
+      <w:fldSimple w:instr=" SEQ Abbildung \* ARABIC ">
+        <w:r>
+          <w:rPr>
+            <w:noProof/>
+          </w:rPr>
+          <w:t>1</w:t>
+        </w:r>
+      </w:fldSimple>
       <w:r>
         <w:t xml:space="preserve">: Messschaltung der </w:t>
       </w:r>
@@ -1916,13 +1909,8 @@
             <w:r>
               <w:t>6 kΩ</w:t>
             </w:r>
-            <w:proofErr w:type="gramStart"/>
-            <w:r>
-              <w:t xml:space="preserve">   (</w:t>
-            </w:r>
-            <w:proofErr w:type="gramEnd"/>
-            <w:r>
-              <w:t>43.23 %)</w:t>
+            <w:r>
+              <w:t xml:space="preserve">   (43.23 %)</w:t>
             </w:r>
           </w:p>
         </w:tc>
@@ -2147,13 +2135,8 @@
             <w:r>
               <w:t>Ω</w:t>
             </w:r>
-            <w:proofErr w:type="gramStart"/>
-            <w:r>
-              <w:t xml:space="preserve">   (</w:t>
-            </w:r>
-            <w:proofErr w:type="gramEnd"/>
-            <w:r>
-              <w:t>~50 %)</w:t>
+            <w:r>
+              <w:t xml:space="preserve">   (~50 %)</w:t>
             </w:r>
           </w:p>
         </w:tc>
@@ -2647,27 +2630,14 @@
       <w:r>
         <w:t xml:space="preserve">Tabelle </w:t>
       </w:r>
-      <w:r>
-        <w:fldChar w:fldCharType="begin"/>
-      </w:r>
-      <w:r>
-        <w:instrText xml:space="preserve"> SEQ Tabelle \* ARABIC </w:instrText>
-      </w:r>
-      <w:r>
-        <w:fldChar w:fldCharType="separate"/>
-      </w:r>
-      <w:r>
-        <w:rPr>
-          <w:noProof/>
-        </w:rPr>
-        <w:t>1</w:t>
-      </w:r>
-      <w:r>
-        <w:rPr>
-          <w:noProof/>
-        </w:rPr>
-        <w:fldChar w:fldCharType="end"/>
-      </w:r>
+      <w:fldSimple w:instr=" SEQ Tabelle \* ARABIC ">
+        <w:r>
+          <w:rPr>
+            <w:noProof/>
+          </w:rPr>
+          <w:t>1</w:t>
+        </w:r>
+      </w:fldSimple>
       <w:r>
         <w:t>:</w:t>
       </w:r>
@@ -3193,13 +3163,8 @@
             <w:r>
               <w:t>5 kΩ</w:t>
             </w:r>
-            <w:proofErr w:type="gramStart"/>
-            <w:r>
-              <w:t xml:space="preserve">   (</w:t>
-            </w:r>
-            <w:proofErr w:type="gramEnd"/>
-            <w:r>
-              <w:t>45.51 %)</w:t>
+            <w:r>
+              <w:t xml:space="preserve">   (45.51 %)</w:t>
             </w:r>
           </w:p>
         </w:tc>
@@ -3291,15 +3256,7 @@
           </w:tcPr>
           <w:p>
             <w:r>
-              <w:t>7 kΩ</w:t>
-            </w:r>
-            <w:proofErr w:type="gramStart"/>
-            <w:r>
-              <w:t xml:space="preserve">   (</w:t>
-            </w:r>
-            <w:proofErr w:type="gramEnd"/>
-            <w:r>
-              <w:t>~50 %)</w:t>
+              <w:t>7 kΩ   (~50 %)</w:t>
             </w:r>
           </w:p>
         </w:tc>
@@ -3844,14 +3801,27 @@
       <w:r>
         <w:t xml:space="preserve">Tabelle </w:t>
       </w:r>
-      <w:fldSimple w:instr=" SEQ Tabelle \* ARABIC ">
-        <w:r>
-          <w:rPr>
-            <w:noProof/>
-          </w:rPr>
-          <w:t>2</w:t>
-        </w:r>
-      </w:fldSimple>
+      <w:r>
+        <w:fldChar w:fldCharType="begin"/>
+      </w:r>
+      <w:r>
+        <w:instrText xml:space="preserve"> SEQ Tabelle \* ARABIC </w:instrText>
+      </w:r>
+      <w:r>
+        <w:fldChar w:fldCharType="separate"/>
+      </w:r>
+      <w:r>
+        <w:rPr>
+          <w:noProof/>
+        </w:rPr>
+        <w:t>2</w:t>
+      </w:r>
+      <w:r>
+        <w:rPr>
+          <w:noProof/>
+        </w:rPr>
+        <w:fldChar w:fldCharType="end"/>
+      </w:r>
       <w:r>
         <w:t>:</w:t>
       </w:r>
@@ -4243,10 +4213,7 @@
           </w:tcPr>
           <w:p>
             <w:r>
-              <w:t>2</w:t>
-            </w:r>
-            <w:r>
-              <w:t xml:space="preserve"> kΩ</w:t>
+              <w:t>2 kΩ</w:t>
             </w:r>
           </w:p>
         </w:tc>
@@ -4292,18 +4259,10 @@
           </w:tcPr>
           <w:p>
             <w:r>
-              <w:t>3</w:t>
-            </w:r>
-            <w:r>
-              <w:t xml:space="preserve"> kΩ</w:t>
-            </w:r>
-            <w:proofErr w:type="gramStart"/>
-            <w:r>
-              <w:t xml:space="preserve">   (</w:t>
-            </w:r>
-            <w:proofErr w:type="gramEnd"/>
-            <w:r>
-              <w:t>48.44 %)</w:t>
+              <w:t>3 kΩ</w:t>
+            </w:r>
+            <w:r>
+              <w:t xml:space="preserve">   (48.44 %)</w:t>
             </w:r>
           </w:p>
         </w:tc>
@@ -4349,18 +4308,10 @@
           </w:tcPr>
           <w:p>
             <w:r>
-              <w:t>4</w:t>
-            </w:r>
-            <w:r>
-              <w:t xml:space="preserve"> kΩ</w:t>
-            </w:r>
-            <w:proofErr w:type="gramStart"/>
-            <w:r>
-              <w:t xml:space="preserve">   (</w:t>
-            </w:r>
-            <w:proofErr w:type="gramEnd"/>
-            <w:r>
-              <w:t>~50 %)</w:t>
+              <w:t>4 kΩ</w:t>
+            </w:r>
+            <w:r>
+              <w:t xml:space="preserve">   (~50 %)</w:t>
             </w:r>
           </w:p>
         </w:tc>
@@ -4452,10 +4403,7 @@
           </w:tcPr>
           <w:p>
             <w:r>
-              <w:t>6</w:t>
-            </w:r>
-            <w:r>
-              <w:t xml:space="preserve"> kΩ</w:t>
+              <w:t>6 kΩ</w:t>
             </w:r>
           </w:p>
         </w:tc>
@@ -4501,10 +4449,7 @@
           </w:tcPr>
           <w:p>
             <w:r>
-              <w:t>7</w:t>
-            </w:r>
-            <w:r>
-              <w:t xml:space="preserve"> kΩ</w:t>
+              <w:t>7 kΩ</w:t>
             </w:r>
           </w:p>
         </w:tc>
@@ -4550,10 +4495,7 @@
           </w:tcPr>
           <w:p>
             <w:r>
-              <w:t>8</w:t>
-            </w:r>
-            <w:r>
-              <w:t xml:space="preserve"> kΩ</w:t>
+              <w:t>8 kΩ</w:t>
             </w:r>
           </w:p>
         </w:tc>
@@ -4599,10 +4541,7 @@
           </w:tcPr>
           <w:p>
             <w:r>
-              <w:t>9</w:t>
-            </w:r>
-            <w:r>
-              <w:t xml:space="preserve"> kΩ</w:t>
+              <w:t>9 kΩ</w:t>
             </w:r>
           </w:p>
         </w:tc>
@@ -4917,14 +4856,27 @@
       <w:r>
         <w:t xml:space="preserve">Tabelle </w:t>
       </w:r>
-      <w:fldSimple w:instr=" SEQ Tabelle \* ARABIC ">
-        <w:r>
-          <w:rPr>
-            <w:noProof/>
-          </w:rPr>
-          <w:t>1</w:t>
-        </w:r>
-      </w:fldSimple>
+      <w:r>
+        <w:fldChar w:fldCharType="begin"/>
+      </w:r>
+      <w:r>
+        <w:instrText xml:space="preserve"> SEQ Tabelle \* ARABIC </w:instrText>
+      </w:r>
+      <w:r>
+        <w:fldChar w:fldCharType="separate"/>
+      </w:r>
+      <w:r>
+        <w:rPr>
+          <w:noProof/>
+        </w:rPr>
+        <w:t>3</w:t>
+      </w:r>
+      <w:r>
+        <w:rPr>
+          <w:noProof/>
+        </w:rPr>
+        <w:fldChar w:fldCharType="end"/>
+      </w:r>
       <w:r>
         <w:t>:</w:t>
       </w:r>
@@ -5046,13 +4998,7 @@
                 <w:rPr>
                   <w:rFonts w:ascii="Cambria Math" w:hAnsi="Cambria Math"/>
                 </w:rPr>
-                <m:t>866.5</m:t>
-              </m:r>
-              <m:r>
-                <w:rPr>
-                  <w:rFonts w:ascii="Cambria Math" w:hAnsi="Cambria Math"/>
-                </w:rPr>
-                <m:t xml:space="preserve"> mV</m:t>
+                <m:t>866.5 mV</m:t>
               </m:r>
             </m:num>
             <m:den>
@@ -5060,13 +5006,7 @@
                 <w:rPr>
                   <w:rFonts w:ascii="Cambria Math" w:hAnsi="Cambria Math"/>
                 </w:rPr>
-                <m:t>1788.8</m:t>
-              </m:r>
-              <m:r>
-                <w:rPr>
-                  <w:rFonts w:ascii="Cambria Math" w:hAnsi="Cambria Math"/>
-                </w:rPr>
-                <m:t xml:space="preserve"> mV</m:t>
+                <m:t>1788.8 mV</m:t>
               </m:r>
             </m:den>
           </m:f>
@@ -5074,19 +5014,7 @@
             <w:rPr>
               <w:rFonts w:ascii="Cambria Math" w:hAnsi="Cambria Math"/>
             </w:rPr>
-            <m:t>=</m:t>
-          </m:r>
-          <m:r>
-            <w:rPr>
-              <w:rFonts w:ascii="Cambria Math" w:hAnsi="Cambria Math"/>
-            </w:rPr>
-            <m:t>48.44</m:t>
-          </m:r>
-          <m:r>
-            <w:rPr>
-              <w:rFonts w:ascii="Cambria Math" w:hAnsi="Cambria Math"/>
-            </w:rPr>
-            <m:t xml:space="preserve"> %</m:t>
+            <m:t>=48.44 %</m:t>
           </m:r>
         </m:oMath>
       </m:oMathPara>
@@ -5494,7 +5422,7 @@
 </file>
 
 <file path=word/numbering.xml><?xml version="1.0" encoding="utf-8"?>
-<w:numbering xmlns:wpc="http://schemas.microsoft.com/office/word/2010/wordprocessingCanvas" xmlns:cx="http://schemas.microsoft.com/office/drawing/2014/chartex" xmlns:cx1="http://schemas.microsoft.com/office/drawing/2015/9/8/chartex" xmlns:cx2="http://schemas.microsoft.com/office/drawing/2015/10/21/chartex" xmlns:mc="http://schemas.openxmlformats.org/markup-compatibility/2006" xmlns:o="urn:schemas-microsoft-com:office:office" xmlns:r="http://schemas.openxmlformats.org/officeDocument/2006/relationships" xmlns:m="http://schemas.openxmlformats.org/officeDocument/2006/math" xmlns:v="urn:schemas-microsoft-com:vml" xmlns:wp14="http://schemas.microsoft.com/office/word/2010/wordprocessingDrawing" xmlns:wp="http://schemas.openxmlformats.org/drawingml/2006/wordprocessingDrawing" xmlns:w10="urn:schemas-microsoft-com:office:word" xmlns:w="http://schemas.openxmlformats.org/wordprocessingml/2006/main" xmlns:w14="http://schemas.microsoft.com/office/word/2010/wordml" xmlns:w15="http://schemas.microsoft.com/office/word/2012/wordml" xmlns:w16se="http://schemas.microsoft.com/office/word/2015/wordml/symex" xmlns:wpg="http://schemas.microsoft.com/office/word/2010/wordprocessingGroup" xmlns:wpi="http://schemas.microsoft.com/office/word/2010/wordprocessingInk" xmlns:wne="http://schemas.microsoft.com/office/word/2006/wordml" xmlns:wps="http://schemas.microsoft.com/office/word/2010/wordprocessingShape" mc:Ignorable="w14 w15 w16se wp14">
+<w:numbering xmlns:wpc="http://schemas.microsoft.com/office/word/2010/wordprocessingCanvas" xmlns:mc="http://schemas.openxmlformats.org/markup-compatibility/2006" xmlns:o="urn:schemas-microsoft-com:office:office" xmlns:r="http://schemas.openxmlformats.org/officeDocument/2006/relationships" xmlns:m="http://schemas.openxmlformats.org/officeDocument/2006/math" xmlns:v="urn:schemas-microsoft-com:vml" xmlns:wp14="http://schemas.microsoft.com/office/word/2010/wordprocessingDrawing" xmlns:wp="http://schemas.openxmlformats.org/drawingml/2006/wordprocessingDrawing" xmlns:w10="urn:schemas-microsoft-com:office:word" xmlns:w="http://schemas.openxmlformats.org/wordprocessingml/2006/main" xmlns:w14="http://schemas.microsoft.com/office/word/2010/wordml" xmlns:w15="http://schemas.microsoft.com/office/word/2012/wordml" xmlns:wpg="http://schemas.microsoft.com/office/word/2010/wordprocessingGroup" xmlns:wpi="http://schemas.microsoft.com/office/word/2010/wordprocessingInk" xmlns:wne="http://schemas.microsoft.com/office/word/2006/wordml" xmlns:wps="http://schemas.microsoft.com/office/word/2010/wordprocessingShape" mc:Ignorable="w14 w15 wp14">
   <w:abstractNum w:abstractNumId="0" w15:restartNumberingAfterBreak="0">
     <w:nsid w:val="09CF7DF2"/>
     <w:multiLevelType w:val="hybridMultilevel"/>
@@ -5799,7 +5727,7 @@
 </file>
 
 <file path=word/styles.xml><?xml version="1.0" encoding="utf-8"?>
-<w:styles xmlns:mc="http://schemas.openxmlformats.org/markup-compatibility/2006" xmlns:r="http://schemas.openxmlformats.org/officeDocument/2006/relationships" xmlns:w="http://schemas.openxmlformats.org/wordprocessingml/2006/main" xmlns:w14="http://schemas.microsoft.com/office/word/2010/wordml" xmlns:w15="http://schemas.microsoft.com/office/word/2012/wordml" xmlns:w16se="http://schemas.microsoft.com/office/word/2015/wordml/symex" mc:Ignorable="w14 w15 w16se">
+<w:styles xmlns:mc="http://schemas.openxmlformats.org/markup-compatibility/2006" xmlns:r="http://schemas.openxmlformats.org/officeDocument/2006/relationships" xmlns:w="http://schemas.openxmlformats.org/wordprocessingml/2006/main" xmlns:w14="http://schemas.microsoft.com/office/word/2010/wordml" xmlns:w15="http://schemas.microsoft.com/office/word/2012/wordml" mc:Ignorable="w14 w15">
   <w:docDefaults>
     <w:rPrDefault>
       <w:rPr>
@@ -5815,7 +5743,7 @@
       </w:pPr>
     </w:pPrDefault>
   </w:docDefaults>
-  <w:latentStyles w:defLockedState="0" w:defUIPriority="99" w:defSemiHidden="0" w:defUnhideWhenUsed="0" w:defQFormat="0" w:count="372">
+  <w:latentStyles w:defLockedState="0" w:defUIPriority="99" w:defSemiHidden="0" w:defUnhideWhenUsed="0" w:defQFormat="0" w:count="371">
     <w:lsdException w:name="Normal" w:uiPriority="0" w:qFormat="1"/>
     <w:lsdException w:name="heading 1" w:uiPriority="9" w:qFormat="1"/>
     <w:lsdException w:name="heading 2" w:semiHidden="1" w:uiPriority="9" w:unhideWhenUsed="1" w:qFormat="1"/>
@@ -6187,7 +6115,6 @@
     <w:lsdException w:name="List Table 5 Dark Accent 6" w:uiPriority="50"/>
     <w:lsdException w:name="List Table 6 Colorful Accent 6" w:uiPriority="51"/>
     <w:lsdException w:name="List Table 7 Colorful Accent 6" w:uiPriority="52"/>
-    <w:lsdException w:name="Mention" w:semiHidden="1" w:unhideWhenUsed="1"/>
   </w:latentStyles>
   <w:style w:type="paragraph" w:default="1" w:styleId="Standard">
     <w:name w:val="Normal"/>
@@ -6358,6 +6285,36 @@
     <w:pPr>
       <w:spacing w:after="0" w:line="240" w:lineRule="auto"/>
     </w:pPr>
+  </w:style>
+  <w:style w:type="paragraph" w:styleId="Sprechblasentext">
+    <w:name w:val="Balloon Text"/>
+    <w:basedOn w:val="Standard"/>
+    <w:link w:val="SprechblasentextZchn"/>
+    <w:uiPriority w:val="99"/>
+    <w:semiHidden/>
+    <w:unhideWhenUsed/>
+    <w:rsid w:val="004456FC"/>
+    <w:pPr>
+      <w:spacing w:after="0" w:line="240" w:lineRule="auto"/>
+    </w:pPr>
+    <w:rPr>
+      <w:rFonts w:ascii="Segoe UI" w:hAnsi="Segoe UI" w:cs="Segoe UI"/>
+      <w:sz w:val="18"/>
+      <w:szCs w:val="18"/>
+    </w:rPr>
+  </w:style>
+  <w:style w:type="character" w:customStyle="1" w:styleId="SprechblasentextZchn">
+    <w:name w:val="Sprechblasentext Zchn"/>
+    <w:basedOn w:val="Absatz-Standardschriftart"/>
+    <w:link w:val="Sprechblasentext"/>
+    <w:uiPriority w:val="99"/>
+    <w:semiHidden/>
+    <w:rsid w:val="004456FC"/>
+    <w:rPr>
+      <w:rFonts w:ascii="Segoe UI" w:hAnsi="Segoe UI" w:cs="Segoe UI"/>
+      <w:sz w:val="18"/>
+      <w:szCs w:val="18"/>
+    </w:rPr>
   </w:style>
 </w:styles>
 </file>
@@ -6655,4 +6612,16 @@
     </a:ext>
   </a:extLst>
 </a:theme>
+</file>
+
+<file path=customXml/item1.xml><?xml version="1.0" encoding="utf-8"?>
+<b:Sources xmlns:b="http://schemas.openxmlformats.org/officeDocument/2006/bibliography" xmlns="http://schemas.openxmlformats.org/officeDocument/2006/bibliography" SelectedStyle="\APASixthEditionOfficeOnline.xsl" StyleName="APA" Version="6"/>
+</file>
+
+<file path=customXml/itemProps1.xml><?xml version="1.0" encoding="utf-8"?>
+<ds:datastoreItem xmlns:ds="http://schemas.openxmlformats.org/officeDocument/2006/customXml" ds:itemID="{FE925DA6-6EA8-4666-9A6A-61232DCCC056}">
+  <ds:schemaRefs>
+    <ds:schemaRef ds:uri="http://schemas.openxmlformats.org/officeDocument/2006/bibliography"/>
+  </ds:schemaRefs>
+</ds:datastoreItem>
 </file>
</xml_diff>